<commit_message>
actualizacion parte del gabriel
</commit_message>
<xml_diff>
--- a/trabajos.inacap.2019/Gestion de servicios y gobernabilidad TI/Taller 4.docx
+++ b/trabajos.inacap.2019/Gestion de servicios y gobernabilidad TI/Taller 4.docx
@@ -1621,8 +1621,6 @@
                 <w:lang w:eastAsia="es-CL"/>
               </w:rPr>
             </w:pPr>
-            <w:bookmarkStart w:id="2" w:name="_GoBack"/>
-            <w:bookmarkEnd w:id="2"/>
             <w:r>
               <w:rPr>
                 <w:noProof/>
@@ -3324,42 +3322,37 @@
           <w:lang w:eastAsia="es-CL"/>
         </w:rPr>
         <w:lastRenderedPageBreak/>
-        <w:t>Proponer y describir acciones de mejora en base al resultado de la matriz FODA.</w:t>
+        <w:t>Proponer y describir acciones de mejora en base al resultado de la matriz FODA</w:t>
       </w:r>
     </w:p>
     <w:p>
       <w:pPr>
-        <w:spacing w:after="0"/>
-        <w:rPr>
-          <w:color w:val="595959" w:themeColor="text1" w:themeTint="A6"/>
-          <w:highlight w:val="yellow"/>
-          <w:lang w:eastAsia="es-CL"/>
-        </w:rPr>
-      </w:pPr>
-      <w:r>
-        <w:rPr>
-          <w:color w:val="595959" w:themeColor="text1" w:themeTint="A6"/>
-          <w:highlight w:val="yellow"/>
-          <w:lang w:eastAsia="es-CL"/>
-        </w:rPr>
-        <w:t>Según el análisis FODA se aprecia carencia en la tecnología, lo cual produce pérdidas momentáneas.</w:t>
-      </w:r>
+        <w:pStyle w:val="Prrafodelista"/>
+        <w:spacing w:before="240"/>
+        <w:rPr>
+          <w:rFonts w:eastAsiaTheme="minorHAnsi"/>
+          <w:b/>
+          <w:color w:val="595959" w:themeColor="text1" w:themeTint="A6"/>
+          <w:sz w:val="24"/>
+          <w:szCs w:val="24"/>
+          <w:lang w:eastAsia="es-CL"/>
+        </w:rPr>
+      </w:pPr>
     </w:p>
     <w:p>
       <w:pPr>
-        <w:rPr>
-          <w:color w:val="595959" w:themeColor="text1" w:themeTint="A6"/>
-          <w:highlight w:val="yellow"/>
-          <w:lang w:eastAsia="es-CL"/>
-        </w:rPr>
-      </w:pPr>
-      <w:r>
-        <w:rPr>
-          <w:color w:val="595959" w:themeColor="text1" w:themeTint="A6"/>
-          <w:highlight w:val="yellow"/>
-          <w:lang w:eastAsia="es-CL"/>
-        </w:rPr>
-        <w:t>Eso se debe a que no se actualiza la tecnología de comunicación, ya que algunas personas y/o empresas siguen usando tecnología antigua (2G), lo cual es erróneo en la actualidad, ya que la conexión mínima actual debería ser la tecnología 4G.</w:t>
+        <w:spacing w:after="0"/>
+        <w:rPr>
+          <w:color w:val="595959" w:themeColor="text1" w:themeTint="A6"/>
+          <w:lang w:eastAsia="es-CL"/>
+        </w:rPr>
+      </w:pPr>
+      <w:r>
+        <w:rPr>
+          <w:color w:val="595959" w:themeColor="text1" w:themeTint="A6"/>
+          <w:lang w:eastAsia="es-CL"/>
+        </w:rPr>
+        <w:t>Según el análisis FODA se aprecia carencia en la tecnología, lo cual produce pérdidas momentáneas.</w:t>
       </w:r>
     </w:p>
     <w:p>
@@ -3372,44 +3365,190 @@
       <w:r>
         <w:rPr>
           <w:color w:val="595959" w:themeColor="text1" w:themeTint="A6"/>
-          <w:highlight w:val="yellow"/>
-          <w:lang w:eastAsia="es-CL"/>
-        </w:rPr>
-        <w:t xml:space="preserve">Gracias a ese problema los clientes están insatisfechos por el servicio que se entrega, </w:t>
-      </w:r>
-      <w:commentRangeStart w:id="3"/>
-      <w:r>
-        <w:rPr>
-          <w:color w:val="595959" w:themeColor="text1" w:themeTint="A6"/>
-          <w:highlight w:val="yellow"/>
-          <w:lang w:eastAsia="es-CL"/>
-        </w:rPr>
-        <w:t xml:space="preserve">haciendo que aumentemos los precios de los planes </w:t>
-      </w:r>
-      <w:commentRangeEnd w:id="3"/>
-      <w:r>
-        <w:rPr>
-          <w:color w:val="595959" w:themeColor="text1" w:themeTint="A6"/>
-          <w:highlight w:val="yellow"/>
-          <w:lang w:eastAsia="es-CL"/>
-        </w:rPr>
-        <w:commentReference w:id="3"/>
-      </w:r>
-      <w:r>
-        <w:rPr>
-          <w:color w:val="595959" w:themeColor="text1" w:themeTint="A6"/>
-          <w:highlight w:val="yellow"/>
-          <w:lang w:eastAsia="es-CL"/>
-        </w:rPr>
-        <w:t>y como no posee cobertura internacional hace mucho más difícil que nuestros clientes escojan nuestro servicio da todas las circunstancias negativas la única opción sería adaptarnos a las nuevas tecnologías ampliando nuestra señal y servicios a través del país Y Más allá alzándola tecnologías precios más razonables para que nuestros clientes estén Más satisfechos al usar nuestros servicios sí cumplimos la necesidad del cliente de ampliar su conocimiento de poder comunicarse a través de otras personas sin mayor esfuerzo ni costos ya que nos servicio de comunicación no solo de teléfonos también de internet si aumentamos la capacidad y quién estará satisfecho y si el cliente está satisfecho seguirá usando nuestros servicios eso mejora la productividad y la eficiencia a través de nuestros servicios y obtendríamos más ganancias Haciendo que la empresa sea la N.º 1 en comunicaciones</w:t>
-      </w:r>
-      <w:r>
-        <w:rPr>
-          <w:color w:val="595959" w:themeColor="text1" w:themeTint="A6"/>
-          <w:lang w:eastAsia="es-CL"/>
-        </w:rPr>
-        <w:t xml:space="preserve"> </w:t>
-      </w:r>
+          <w:lang w:eastAsia="es-CL"/>
+        </w:rPr>
+        <w:t>Eso se debe a que no se actualiza la tecnología de comunicación, ya que algunas personas y/o empresas siguen usando tecnología antigua (2G), lo cual es erróneo en la actualidad, ya que la conexión mínima actual debería ser la tecnología 4G.</w:t>
+      </w:r>
+    </w:p>
+    <w:p>
+      <w:pPr>
+        <w:rPr>
+          <w:color w:val="595959" w:themeColor="text1" w:themeTint="A6"/>
+          <w:lang w:eastAsia="es-CL"/>
+        </w:rPr>
+      </w:pPr>
+      <w:r>
+        <w:rPr>
+          <w:color w:val="595959" w:themeColor="text1" w:themeTint="A6"/>
+          <w:lang w:eastAsia="es-CL"/>
+        </w:rPr>
+        <w:tab/>
+        <w:t>A nivel global existen competidores fuertes y que cuentan con una ubicación estratégica importante, además que los servicios de telecomunicaciones se encuentran en un desarrollo importante, considerando que en Chile el desarrollo de telecomunicaciones a sido bastante activo en las ultimas décadas, existe un buen chance de lograr un avance a nivel continental importante, prestando servicios en ubicaciones latinoamericanas que no han tenido un avance en sus telecomunicaciones importante, por lo que se llega a competir con ventaja respecto a las empresas nacionales relacionadas al rubro.</w:t>
+      </w:r>
+    </w:p>
+    <w:p>
+      <w:pPr>
+        <w:rPr>
+          <w:color w:val="595959" w:themeColor="text1" w:themeTint="A6"/>
+          <w:lang w:eastAsia="es-CL"/>
+        </w:rPr>
+      </w:pPr>
+      <w:r>
+        <w:rPr>
+          <w:color w:val="595959" w:themeColor="text1" w:themeTint="A6"/>
+          <w:lang w:eastAsia="es-CL"/>
+        </w:rPr>
+        <w:tab/>
+        <w:t xml:space="preserve">Actualmente se desarrollan tecnologías que permiten disminuir costo por paquete de datos transferidos, en ese sentido Entel se encuentra a la vanguardia de la implementación innovativa del sector, agregando valor con el llamado </w:t>
+      </w:r>
+      <w:proofErr w:type="spellStart"/>
+      <w:r>
+        <w:rPr>
+          <w:color w:val="595959" w:themeColor="text1" w:themeTint="A6"/>
+          <w:lang w:eastAsia="es-CL"/>
+        </w:rPr>
+        <w:t>eS</w:t>
+      </w:r>
+      <w:bookmarkStart w:id="2" w:name="_GoBack"/>
+      <w:bookmarkEnd w:id="2"/>
+      <w:r>
+        <w:rPr>
+          <w:color w:val="595959" w:themeColor="text1" w:themeTint="A6"/>
+          <w:lang w:eastAsia="es-CL"/>
+        </w:rPr>
+        <w:t>im</w:t>
+      </w:r>
+      <w:proofErr w:type="spellEnd"/>
+      <w:r>
+        <w:rPr>
+          <w:color w:val="595959" w:themeColor="text1" w:themeTint="A6"/>
+          <w:lang w:eastAsia="es-CL"/>
+        </w:rPr>
+        <w:t xml:space="preserve">, que se implementa en algunos teléfonos que han salido al mercado en este último tiempo, Entel juega con ventaja en este campo debido a que cuenta con una organización capaz de realizar estos desarrollos tecnológicos que logran agregar valor a clientes que cada vez tienen </w:t>
+      </w:r>
+      <w:r>
+        <w:rPr>
+          <w:color w:val="595959" w:themeColor="text1" w:themeTint="A6"/>
+          <w:lang w:eastAsia="es-CL"/>
+        </w:rPr>
+        <w:t>más</w:t>
+      </w:r>
+      <w:r>
+        <w:rPr>
+          <w:color w:val="595959" w:themeColor="text1" w:themeTint="A6"/>
+          <w:lang w:eastAsia="es-CL"/>
+        </w:rPr>
+        <w:t xml:space="preserve"> exigencias.</w:t>
+      </w:r>
+    </w:p>
+    <w:p>
+      <w:pPr>
+        <w:rPr>
+          <w:color w:val="595959" w:themeColor="text1" w:themeTint="A6"/>
+          <w:lang w:eastAsia="es-CL"/>
+        </w:rPr>
+      </w:pPr>
+      <w:r>
+        <w:rPr>
+          <w:color w:val="595959" w:themeColor="text1" w:themeTint="A6"/>
+          <w:lang w:eastAsia="es-CL"/>
+        </w:rPr>
+        <w:tab/>
+        <w:t xml:space="preserve">Dentro de la estructura organizacional de </w:t>
+      </w:r>
+      <w:r>
+        <w:rPr>
+          <w:color w:val="595959" w:themeColor="text1" w:themeTint="A6"/>
+          <w:lang w:eastAsia="es-CL"/>
+        </w:rPr>
+        <w:t>E</w:t>
+      </w:r>
+      <w:r>
+        <w:rPr>
+          <w:color w:val="595959" w:themeColor="text1" w:themeTint="A6"/>
+          <w:lang w:eastAsia="es-CL"/>
+        </w:rPr>
+        <w:t>ntel podemos encontrar una matriz funcional, desde este punto de vista, la empresa no aprovecha todos los recursos de manera optima a nivel operacional, se podría lograr un mejor desempeño de costes y beneficios si se realizara una reestructuración de la organización a nivel de recursos humanos y roles, integrando funcionalidades que antes no se han visto como el teletrabajo</w:t>
+      </w:r>
+      <w:r>
+        <w:rPr>
+          <w:color w:val="595959" w:themeColor="text1" w:themeTint="A6"/>
+          <w:lang w:eastAsia="es-CL"/>
+        </w:rPr>
+        <w:t xml:space="preserve"> u otras buenas prácticas del siglo XXI.</w:t>
+      </w:r>
+    </w:p>
+    <w:p>
+      <w:pPr>
+        <w:rPr>
+          <w:color w:val="595959" w:themeColor="text1" w:themeTint="A6"/>
+          <w:lang w:eastAsia="es-CL"/>
+        </w:rPr>
+      </w:pPr>
+      <w:r>
+        <w:rPr>
+          <w:color w:val="595959" w:themeColor="text1" w:themeTint="A6"/>
+          <w:lang w:eastAsia="es-CL"/>
+        </w:rPr>
+        <w:tab/>
+        <w:t>En particular el rubro de la tecnología es extremadamente competitivo y con clientes que cada vez conocen mejor las prestaciones de los productos, y como resultado, las exigencias aumentan, por lo que el modelo de negocio debe estar centrado completamente en la satisfacción de los clientes.</w:t>
+      </w:r>
+    </w:p>
+    <w:p>
+      <w:pPr>
+        <w:rPr>
+          <w:color w:val="595959" w:themeColor="text1" w:themeTint="A6"/>
+          <w:lang w:eastAsia="es-CL"/>
+        </w:rPr>
+      </w:pPr>
+    </w:p>
+    <w:p>
+      <w:pPr>
+        <w:rPr>
+          <w:color w:val="595959" w:themeColor="text1" w:themeTint="A6"/>
+          <w:lang w:eastAsia="es-CL"/>
+        </w:rPr>
+      </w:pPr>
+    </w:p>
+    <w:p>
+      <w:pPr>
+        <w:rPr>
+          <w:color w:val="595959" w:themeColor="text1" w:themeTint="A6"/>
+          <w:lang w:eastAsia="es-CL"/>
+        </w:rPr>
+      </w:pPr>
+    </w:p>
+    <w:p>
+      <w:pPr>
+        <w:rPr>
+          <w:color w:val="595959" w:themeColor="text1" w:themeTint="A6"/>
+          <w:lang w:eastAsia="es-CL"/>
+        </w:rPr>
+      </w:pPr>
+    </w:p>
+    <w:p>
+      <w:pPr>
+        <w:rPr>
+          <w:color w:val="595959" w:themeColor="text1" w:themeTint="A6"/>
+          <w:lang w:eastAsia="es-CL"/>
+        </w:rPr>
+      </w:pPr>
+    </w:p>
+    <w:p>
+      <w:pPr>
+        <w:rPr>
+          <w:color w:val="595959" w:themeColor="text1" w:themeTint="A6"/>
+          <w:lang w:eastAsia="es-CL"/>
+        </w:rPr>
+      </w:pPr>
+    </w:p>
+    <w:p>
+      <w:pPr>
+        <w:rPr>
+          <w:color w:val="595959" w:themeColor="text1" w:themeTint="A6"/>
+          <w:lang w:eastAsia="es-CL"/>
+        </w:rPr>
+      </w:pPr>
     </w:p>
     <w:p>
       <w:pPr>
@@ -3437,6 +3576,7 @@
           <w:szCs w:val="24"/>
           <w:lang w:eastAsia="es-CL"/>
         </w:rPr>
+        <w:lastRenderedPageBreak/>
         <w:t>Desarrollo de conclusiones con respecto a la aplicación de la herramienta FODA.</w:t>
       </w:r>
     </w:p>
@@ -3501,6 +3641,7 @@
         <w:spacing w:after="240"/>
         <w:ind w:left="-284" w:firstLine="644"/>
         <w:rPr>
+          <w:b/>
           <w:color w:val="595959" w:themeColor="text1" w:themeTint="A6"/>
           <w:sz w:val="22"/>
           <w:szCs w:val="22"/>
@@ -3509,6 +3650,7 @@
       </w:pPr>
       <w:r>
         <w:rPr>
+          <w:b/>
           <w:color w:val="595959" w:themeColor="text1" w:themeTint="A6"/>
           <w:sz w:val="22"/>
           <w:szCs w:val="22"/>
@@ -3679,17 +3821,31 @@
     <w:p>
       <w:pPr>
         <w:pStyle w:val="Estilo3"/>
-        <w:ind w:left="-284" w:firstLine="644"/>
-        <w:rPr>
-          <w:color w:val="auto"/>
+        <w:spacing w:after="240"/>
+        <w:rPr>
+          <w:color w:val="595959" w:themeColor="text1" w:themeTint="A6"/>
           <w:sz w:val="22"/>
           <w:szCs w:val="22"/>
-        </w:rPr>
-      </w:pPr>
-    </w:p>
-    <w:p>
-      <w:r>
-        <w:br w:type="page"/>
+          <w:lang w:eastAsia="es-CL"/>
+        </w:rPr>
+      </w:pPr>
+      <w:r>
+        <w:rPr>
+          <w:color w:val="595959" w:themeColor="text1" w:themeTint="A6"/>
+          <w:sz w:val="22"/>
+          <w:szCs w:val="22"/>
+          <w:lang w:eastAsia="es-CL"/>
+        </w:rPr>
+        <w:br/>
+      </w:r>
+      <w:r>
+        <w:rPr>
+          <w:color w:val="595959" w:themeColor="text1" w:themeTint="A6"/>
+          <w:sz w:val="22"/>
+          <w:szCs w:val="22"/>
+          <w:lang w:eastAsia="es-CL"/>
+        </w:rPr>
+        <w:t xml:space="preserve">Los resultados de un análisis FODA podrían ser engañosos si se utilizan datos inadecuados o incorrectos en el análisis. Además, el análisis resultante podría estar sesgado si los equipos internos desean influir en la decisión de compra hacia una solución particular. </w:t>
       </w:r>
     </w:p>
     <w:p>
@@ -3698,6 +3854,7 @@
         <w:spacing w:after="240"/>
         <w:ind w:left="-284" w:firstLine="644"/>
         <w:rPr>
+          <w:b/>
           <w:color w:val="595959" w:themeColor="text1" w:themeTint="A6"/>
           <w:sz w:val="22"/>
           <w:szCs w:val="22"/>
@@ -3706,29 +3863,7 @@
       </w:pPr>
       <w:r>
         <w:rPr>
-          <w:color w:val="595959" w:themeColor="text1" w:themeTint="A6"/>
-          <w:sz w:val="22"/>
-          <w:szCs w:val="22"/>
-          <w:lang w:eastAsia="es-CL"/>
-        </w:rPr>
-        <w:lastRenderedPageBreak/>
-        <w:t xml:space="preserve">Los resultados de un análisis FODA podrían ser engañosos si se utilizan datos inadecuados o incorrectos en el análisis. Además, el análisis resultante podría estar sesgado si los equipos internos desean influir en la decisión de compra hacia una solución particular. </w:t>
-      </w:r>
-    </w:p>
-    <w:p>
-      <w:pPr>
-        <w:pStyle w:val="Estilo3"/>
-        <w:spacing w:after="240"/>
-        <w:ind w:left="-284" w:firstLine="644"/>
-        <w:rPr>
-          <w:color w:val="595959" w:themeColor="text1" w:themeTint="A6"/>
-          <w:sz w:val="22"/>
-          <w:szCs w:val="22"/>
-          <w:lang w:eastAsia="es-CL"/>
-        </w:rPr>
-      </w:pPr>
-      <w:r>
-        <w:rPr>
+          <w:b/>
           <w:color w:val="595959" w:themeColor="text1" w:themeTint="A6"/>
           <w:sz w:val="22"/>
           <w:szCs w:val="22"/>
@@ -3909,7 +4044,7 @@
           </w14:textFill>
         </w:rPr>
       </w:pPr>
-      <w:bookmarkStart w:id="4" w:name="_Toc471831143"/>
+      <w:bookmarkStart w:id="3" w:name="_Toc471831143"/>
       <w:r>
         <w:rPr>
           <w14:textFill>
@@ -3927,7 +4062,7 @@
         <w:lastRenderedPageBreak/>
         <w:t>Conclusiones</w:t>
       </w:r>
-      <w:bookmarkEnd w:id="4"/>
+      <w:bookmarkEnd w:id="3"/>
     </w:p>
     <w:p>
       <w:pPr>
@@ -4016,8 +4151,8 @@
           </w14:textFill>
         </w:rPr>
       </w:pPr>
-      <w:bookmarkStart w:id="5" w:name="_Toc451274003"/>
-      <w:bookmarkStart w:id="6" w:name="_Toc471831144"/>
+      <w:bookmarkStart w:id="4" w:name="_Toc451274003"/>
+      <w:bookmarkStart w:id="5" w:name="_Toc471831144"/>
       <w:r>
         <w:rPr>
           <w14:textFill>
@@ -4034,8 +4169,8 @@
         </w:rPr>
         <w:t>Referencias bibliográficas</w:t>
       </w:r>
+      <w:bookmarkEnd w:id="4"/>
       <w:bookmarkEnd w:id="5"/>
-      <w:bookmarkEnd w:id="6"/>
     </w:p>
     <w:p>
       <w:pPr>
@@ -4155,7 +4290,7 @@
         </w:rPr>
         <w:t xml:space="preserve">Vargas, A. y Palacios, P. (2014). Educación para la salud [Monografía]. Recuperado de </w:t>
       </w:r>
-      <w:hyperlink r:id="rId14" w:history="1">
+      <w:hyperlink r:id="rId11" w:history="1">
         <w:r>
           <w:rPr>
             <w:rStyle w:val="Hipervnculo"/>
@@ -4588,7 +4723,7 @@
                           </pic:cNvPicPr>
                         </pic:nvPicPr>
                         <pic:blipFill>
-                          <a:blip r:embed="rId15">
+                          <a:blip r:embed="rId12">
                             <a:biLevel thresh="25000"/>
                             <a:extLst>
                               <a:ext uri="{28A0092B-C50C-407E-A947-70E740481C1C}">
@@ -4679,7 +4814,7 @@
                   <o:lock v:ext="edit" aspectratio="t"/>
                 </v:shapetype>
                 <v:shape id="Picture 4" o:spid="_x0000_s1030" type="#_x0000_t75" alt="http://colabora.inacap.cl/sitios/corp/VRIP/IV/DDI/Documentos%20compartidos/DISE%C3%91O%20GR%C3%81FICO/ICONOS/Dato.png" style="position:absolute;width:5899;height:5899;visibility:visible;mso-wrap-style:square" o:gfxdata="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">
-                  <v:imagedata r:id="rId16" o:title="Dato" grayscale="t" bilevel="t"/>
+                  <v:imagedata r:id="rId13" o:title="Dato" grayscale="t" bilevel="t"/>
                 </v:shape>
                 <w10:wrap anchorx="margin"/>
               </v:group>
@@ -4738,7 +4873,7 @@
                     <pic:cNvPicPr/>
                   </pic:nvPicPr>
                   <pic:blipFill>
-                    <a:blip r:embed="rId17">
+                    <a:blip r:embed="rId14">
                       <a:extLst>
                         <a:ext uri="{28A0092B-C50C-407E-A947-70E740481C1C}">
                           <a14:useLocalDpi xmlns:a14="http://schemas.microsoft.com/office/drawing/2010/main" val="0"/>
@@ -4816,7 +4951,7 @@
           <w:color w:val="A6A6A6" w:themeColor="background1" w:themeShade="A6"/>
         </w:rPr>
       </w:pPr>
-      <w:hyperlink r:id="rId18" w:history="1">
+      <w:hyperlink r:id="rId15" w:history="1">
         <w:r>
           <w:rPr>
             <w:rStyle w:val="Hipervnculo"/>
@@ -4914,10 +5049,10 @@
       </w:r>
     </w:p>
     <w:sectPr>
-      <w:headerReference w:type="default" r:id="rId19"/>
-      <w:footerReference w:type="default" r:id="rId20"/>
-      <w:headerReference w:type="first" r:id="rId21"/>
-      <w:footerReference w:type="first" r:id="rId22"/>
+      <w:headerReference w:type="default" r:id="rId16"/>
+      <w:footerReference w:type="default" r:id="rId17"/>
+      <w:headerReference w:type="first" r:id="rId18"/>
+      <w:footerReference w:type="first" r:id="rId19"/>
       <w:pgSz w:w="12240" w:h="15840" w:code="1"/>
       <w:pgMar w:top="1418" w:right="1418" w:bottom="1418" w:left="1418" w:header="448" w:footer="544" w:gutter="0"/>
       <w:cols w:space="708"/>
@@ -4926,39 +5061,6 @@
     </w:sectPr>
   </w:body>
 </w:document>
-</file>
-
-<file path=word/comments.xml><?xml version="1.0" encoding="utf-8"?>
-<w:comments xmlns:wpc="http://schemas.microsoft.com/office/word/2010/wordprocessingCanvas" xmlns:cx="http://schemas.microsoft.com/office/drawing/2014/chartex" xmlns:cx1="http://schemas.microsoft.com/office/drawing/2015/9/8/chartex" xmlns:cx2="http://schemas.microsoft.com/office/drawing/2015/10/21/chartex" xmlns:cx3="http://schemas.microsoft.com/office/drawing/2016/5/9/chartex" xmlns:cx4="http://schemas.microsoft.com/office/drawing/2016/5/10/chartex" xmlns:cx5="http://schemas.microsoft.com/office/drawing/2016/5/11/chartex" xmlns:cx6="http://schemas.microsoft.com/office/drawing/2016/5/12/chartex" xmlns:cx7="http://schemas.microsoft.com/office/drawing/2016/5/13/chartex" xmlns:cx8="http://schemas.microsoft.com/office/drawing/2016/5/14/chartex" xmlns:mc="http://schemas.openxmlformats.org/markup-compatibility/2006" xmlns:aink="http://schemas.microsoft.com/office/drawing/2016/ink" xmlns:am3d="http://schemas.microsoft.com/office/drawing/2017/model3d" xmlns:o="urn:schemas-microsoft-com:office:office" xmlns:r="http://schemas.openxmlformats.org/officeDocument/2006/relationships" xmlns:m="http://schemas.openxmlformats.org/officeDocument/2006/math" xmlns:v="urn:schemas-microsoft-com:vml" xmlns:wp14="http://schemas.microsoft.com/office/word/2010/wordprocessingDrawing" xmlns:wp="http://schemas.openxmlformats.org/drawingml/2006/wordprocessingDrawing" xmlns:w10="urn:schemas-microsoft-com:office:word" xmlns:w="http://schemas.openxmlformats.org/wordprocessingml/2006/main" xmlns:w14="http://schemas.microsoft.com/office/word/2010/wordml" xmlns:w15="http://schemas.microsoft.com/office/word/2012/wordml" xmlns:w16cid="http://schemas.microsoft.com/office/word/2016/wordml/cid" xmlns:w16se="http://schemas.microsoft.com/office/word/2015/wordml/symex" xmlns:wpg="http://schemas.microsoft.com/office/word/2010/wordprocessingGroup" xmlns:wpi="http://schemas.microsoft.com/office/word/2010/wordprocessingInk" xmlns:wne="http://schemas.microsoft.com/office/word/2006/wordml" xmlns:wps="http://schemas.microsoft.com/office/word/2010/wordprocessingShape" mc:Ignorable="w14 w15 w16se w16cid wp14">
-  <w:comment w:id="3" w:author="YERKO ARON FUENTES JAIME" w:date="2019-04-12T21:52:00Z" w:initials="YAFJ">
-    <w:p>
-      <w:pPr>
-        <w:pStyle w:val="Textocomentario"/>
-      </w:pPr>
-      <w:r>
-        <w:rPr>
-          <w:rStyle w:val="Refdecomentario"/>
-        </w:rPr>
-        <w:annotationRef/>
-      </w:r>
-      <w:r>
-        <w:t>¿¿Por qué aumentaría??</w:t>
-      </w:r>
-    </w:p>
-  </w:comment>
-</w:comments>
-</file>
-
-<file path=word/commentsExtended.xml><?xml version="1.0" encoding="utf-8"?>
-<w15:commentsEx xmlns:wpc="http://schemas.microsoft.com/office/word/2010/wordprocessingCanvas" xmlns:cx="http://schemas.microsoft.com/office/drawing/2014/chartex" xmlns:cx1="http://schemas.microsoft.com/office/drawing/2015/9/8/chartex" xmlns:cx2="http://schemas.microsoft.com/office/drawing/2015/10/21/chartex" xmlns:cx3="http://schemas.microsoft.com/office/drawing/2016/5/9/chartex" xmlns:cx4="http://schemas.microsoft.com/office/drawing/2016/5/10/chartex" xmlns:cx5="http://schemas.microsoft.com/office/drawing/2016/5/11/chartex" xmlns:cx6="http://schemas.microsoft.com/office/drawing/2016/5/12/chartex" xmlns:cx7="http://schemas.microsoft.com/office/drawing/2016/5/13/chartex" xmlns:cx8="http://schemas.microsoft.com/office/drawing/2016/5/14/chartex" xmlns:mc="http://schemas.openxmlformats.org/markup-compatibility/2006" xmlns:aink="http://schemas.microsoft.com/office/drawing/2016/ink" xmlns:am3d="http://schemas.microsoft.com/office/drawing/2017/model3d" xmlns:o="urn:schemas-microsoft-com:office:office" xmlns:r="http://schemas.openxmlformats.org/officeDocument/2006/relationships" xmlns:m="http://schemas.openxmlformats.org/officeDocument/2006/math" xmlns:v="urn:schemas-microsoft-com:vml" xmlns:wp14="http://schemas.microsoft.com/office/word/2010/wordprocessingDrawing" xmlns:wp="http://schemas.openxmlformats.org/drawingml/2006/wordprocessingDrawing" xmlns:w10="urn:schemas-microsoft-com:office:word" xmlns:w="http://schemas.openxmlformats.org/wordprocessingml/2006/main" xmlns:w14="http://schemas.microsoft.com/office/word/2010/wordml" xmlns:w15="http://schemas.microsoft.com/office/word/2012/wordml" xmlns:w16cid="http://schemas.microsoft.com/office/word/2016/wordml/cid" xmlns:w16se="http://schemas.microsoft.com/office/word/2015/wordml/symex" xmlns:wpg="http://schemas.microsoft.com/office/word/2010/wordprocessingGroup" xmlns:wpi="http://schemas.microsoft.com/office/word/2010/wordprocessingInk" xmlns:wne="http://schemas.microsoft.com/office/word/2006/wordml" xmlns:wps="http://schemas.microsoft.com/office/word/2010/wordprocessingShape" mc:Ignorable="w14 w15 w16se w16cid wp14">
-  <w15:commentEx w15:paraId="71BE9405" w15:done="0"/>
-</w15:commentsEx>
-</file>
-
-<file path=word/commentsIds.xml><?xml version="1.0" encoding="utf-8"?>
-<w16cid:commentsIds xmlns:wpc="http://schemas.microsoft.com/office/word/2010/wordprocessingCanvas" xmlns:cx="http://schemas.microsoft.com/office/drawing/2014/chartex" xmlns:cx1="http://schemas.microsoft.com/office/drawing/2015/9/8/chartex" xmlns:cx2="http://schemas.microsoft.com/office/drawing/2015/10/21/chartex" xmlns:cx3="http://schemas.microsoft.com/office/drawing/2016/5/9/chartex" xmlns:cx4="http://schemas.microsoft.com/office/drawing/2016/5/10/chartex" xmlns:cx5="http://schemas.microsoft.com/office/drawing/2016/5/11/chartex" xmlns:cx6="http://schemas.microsoft.com/office/drawing/2016/5/12/chartex" xmlns:cx7="http://schemas.microsoft.com/office/drawing/2016/5/13/chartex" xmlns:cx8="http://schemas.microsoft.com/office/drawing/2016/5/14/chartex" xmlns:mc="http://schemas.openxmlformats.org/markup-compatibility/2006" xmlns:aink="http://schemas.microsoft.com/office/drawing/2016/ink" xmlns:am3d="http://schemas.microsoft.com/office/drawing/2017/model3d" xmlns:o="urn:schemas-microsoft-com:office:office" xmlns:r="http://schemas.openxmlformats.org/officeDocument/2006/relationships" xmlns:m="http://schemas.openxmlformats.org/officeDocument/2006/math" xmlns:v="urn:schemas-microsoft-com:vml" xmlns:wp14="http://schemas.microsoft.com/office/word/2010/wordprocessingDrawing" xmlns:wp="http://schemas.openxmlformats.org/drawingml/2006/wordprocessingDrawing" xmlns:w10="urn:schemas-microsoft-com:office:word" xmlns:w="http://schemas.openxmlformats.org/wordprocessingml/2006/main" xmlns:w14="http://schemas.microsoft.com/office/word/2010/wordml" xmlns:w15="http://schemas.microsoft.com/office/word/2012/wordml" xmlns:w16cid="http://schemas.microsoft.com/office/word/2016/wordml/cid" xmlns:w16se="http://schemas.microsoft.com/office/word/2015/wordml/symex" xmlns:wpg="http://schemas.microsoft.com/office/word/2010/wordprocessingGroup" xmlns:wpi="http://schemas.microsoft.com/office/word/2010/wordprocessingInk" xmlns:wne="http://schemas.microsoft.com/office/word/2006/wordml" xmlns:wps="http://schemas.microsoft.com/office/word/2010/wordprocessingShape" mc:Ignorable="w14 w15 w16se w16cid wp14">
-  <w16cid:commentId w16cid:paraId="71BE9405" w16cid:durableId="205B870C"/>
-</w16cid:commentsIds>
 </file>
 
 <file path=word/endnotes.xml><?xml version="1.0" encoding="utf-8"?>
@@ -10340,14 +10442,6 @@
     <w:abstractNumId w:val="7"/>
   </w:num>
 </w:numbering>
-</file>
-
-<file path=word/people.xml><?xml version="1.0" encoding="utf-8"?>
-<w15:people xmlns:wpc="http://schemas.microsoft.com/office/word/2010/wordprocessingCanvas" xmlns:cx="http://schemas.microsoft.com/office/drawing/2014/chartex" xmlns:cx1="http://schemas.microsoft.com/office/drawing/2015/9/8/chartex" xmlns:cx2="http://schemas.microsoft.com/office/drawing/2015/10/21/chartex" xmlns:cx3="http://schemas.microsoft.com/office/drawing/2016/5/9/chartex" xmlns:cx4="http://schemas.microsoft.com/office/drawing/2016/5/10/chartex" xmlns:cx5="http://schemas.microsoft.com/office/drawing/2016/5/11/chartex" xmlns:cx6="http://schemas.microsoft.com/office/drawing/2016/5/12/chartex" xmlns:cx7="http://schemas.microsoft.com/office/drawing/2016/5/13/chartex" xmlns:cx8="http://schemas.microsoft.com/office/drawing/2016/5/14/chartex" xmlns:mc="http://schemas.openxmlformats.org/markup-compatibility/2006" xmlns:aink="http://schemas.microsoft.com/office/drawing/2016/ink" xmlns:am3d="http://schemas.microsoft.com/office/drawing/2017/model3d" xmlns:o="urn:schemas-microsoft-com:office:office" xmlns:r="http://schemas.openxmlformats.org/officeDocument/2006/relationships" xmlns:m="http://schemas.openxmlformats.org/officeDocument/2006/math" xmlns:v="urn:schemas-microsoft-com:vml" xmlns:wp14="http://schemas.microsoft.com/office/word/2010/wordprocessingDrawing" xmlns:wp="http://schemas.openxmlformats.org/drawingml/2006/wordprocessingDrawing" xmlns:w10="urn:schemas-microsoft-com:office:word" xmlns:w="http://schemas.openxmlformats.org/wordprocessingml/2006/main" xmlns:w14="http://schemas.microsoft.com/office/word/2010/wordml" xmlns:w15="http://schemas.microsoft.com/office/word/2012/wordml" xmlns:w16cid="http://schemas.microsoft.com/office/word/2016/wordml/cid" xmlns:w16se="http://schemas.microsoft.com/office/word/2015/wordml/symex" xmlns:wpg="http://schemas.microsoft.com/office/word/2010/wordprocessingGroup" xmlns:wpi="http://schemas.microsoft.com/office/word/2010/wordprocessingInk" xmlns:wne="http://schemas.microsoft.com/office/word/2006/wordml" xmlns:wps="http://schemas.microsoft.com/office/word/2010/wordprocessingShape" mc:Ignorable="w14 w15 w16se w16cid wp14">
-  <w15:person w15:author="YERKO ARON FUENTES JAIME">
-    <w15:presenceInfo w15:providerId="AD" w15:userId="S::yerko.fuentes@inacapmail.cl::8d22fc2c-cb84-4752-a971-a2f93e0c0020"/>
-  </w15:person>
-</w15:people>
 </file>
 
 <file path=word/styles.xml><?xml version="1.0" encoding="utf-8"?>
@@ -11844,15 +11938,6 @@
 </file>
 
 <file path=customXml/item1.xml><?xml version="1.0" encoding="utf-8"?>
-<?mso-contentType ?>
-<FormTemplates xmlns="http://schemas.microsoft.com/sharepoint/v3/contenttype/forms">
-  <Display>DocumentLibraryForm</Display>
-  <Edit>DocumentLibraryForm</Edit>
-  <New>DocumentLibraryForm</New>
-</FormTemplates>
-</file>
-
-<file path=customXml/item2.xml><?xml version="1.0" encoding="utf-8"?>
 <ct:contentTypeSchema xmlns:ct="http://schemas.microsoft.com/office/2006/metadata/contentType" xmlns:ma="http://schemas.microsoft.com/office/2006/metadata/properties/metaAttributes" ct:_="" ma:_="" ma:contentTypeName="Documento" ma:contentTypeID="0x010100696708DD91543546AD12204098C89772" ma:contentTypeVersion="6" ma:contentTypeDescription="Crear nuevo documento." ma:contentTypeScope="" ma:versionID="d089fe28a85e2dabd80ff7e3a4bd6295">
   <xsd:schema xmlns:xsd="http://www.w3.org/2001/XMLSchema" xmlns:xs="http://www.w3.org/2001/XMLSchema" xmlns:p="http://schemas.microsoft.com/office/2006/metadata/properties" xmlns:ns2="a150fe00-1c53-46dc-80fb-b2dbdb01b085" targetNamespace="http://schemas.microsoft.com/office/2006/metadata/properties" ma:root="true" ma:fieldsID="a84bb8936301433f857d1fe2e5f94ee9" ns2:_="">
     <xsd:import namespace="a150fe00-1c53-46dc-80fb-b2dbdb01b085"/>
@@ -12011,19 +12096,20 @@
 </ct:contentTypeSchema>
 </file>
 
+<file path=customXml/item2.xml><?xml version="1.0" encoding="utf-8"?>
+<?mso-contentType ?>
+<FormTemplates xmlns="http://schemas.microsoft.com/sharepoint/v3/contenttype/forms">
+  <Display>DocumentLibraryForm</Display>
+  <Edit>DocumentLibraryForm</Edit>
+  <New>DocumentLibraryForm</New>
+</FormTemplates>
+</file>
+
 <file path=customXml/item3.xml><?xml version="1.0" encoding="utf-8"?>
 <b:Sources xmlns:b="http://schemas.openxmlformats.org/officeDocument/2006/bibliography" xmlns="http://schemas.openxmlformats.org/officeDocument/2006/bibliography" SelectedStyle="\APASixthEditionOfficeOnline.xsl" StyleName="APA" Version="6"/>
 </file>
 
 <file path=customXml/itemProps1.xml><?xml version="1.0" encoding="utf-8"?>
-<ds:datastoreItem xmlns:ds="http://schemas.openxmlformats.org/officeDocument/2006/customXml" ds:itemID="{49709B3A-932F-4849-B873-2A1178BABAC3}">
-  <ds:schemaRefs>
-    <ds:schemaRef ds:uri="http://schemas.microsoft.com/sharepoint/v3/contenttype/forms"/>
-  </ds:schemaRefs>
-</ds:datastoreItem>
-</file>
-
-<file path=customXml/itemProps2.xml><?xml version="1.0" encoding="utf-8"?>
 <ds:datastoreItem xmlns:ds="http://schemas.openxmlformats.org/officeDocument/2006/customXml" ds:itemID="{2DDD86D5-492A-4A48-9A3D-6FAA8C2E7318}">
   <ds:schemaRefs>
     <ds:schemaRef ds:uri="http://schemas.microsoft.com/office/2006/metadata/contentType"/>
@@ -12041,8 +12127,16 @@
 </ds:datastoreItem>
 </file>
 
+<file path=customXml/itemProps2.xml><?xml version="1.0" encoding="utf-8"?>
+<ds:datastoreItem xmlns:ds="http://schemas.openxmlformats.org/officeDocument/2006/customXml" ds:itemID="{49709B3A-932F-4849-B873-2A1178BABAC3}">
+  <ds:schemaRefs>
+    <ds:schemaRef ds:uri="http://schemas.microsoft.com/sharepoint/v3/contenttype/forms"/>
+  </ds:schemaRefs>
+</ds:datastoreItem>
+</file>
+
 <file path=customXml/itemProps3.xml><?xml version="1.0" encoding="utf-8"?>
-<ds:datastoreItem xmlns:ds="http://schemas.openxmlformats.org/officeDocument/2006/customXml" ds:itemID="{F9A6D6F5-6AC0-4FA8-8B77-F7A37DB37CB3}">
+<ds:datastoreItem xmlns:ds="http://schemas.openxmlformats.org/officeDocument/2006/customXml" ds:itemID="{1EA9E700-8703-4099-BC70-3E8C5FA07C96}">
   <ds:schemaRefs>
     <ds:schemaRef ds:uri="http://schemas.openxmlformats.org/officeDocument/2006/bibliography"/>
   </ds:schemaRefs>

</xml_diff>

<commit_message>
Taller 4 gobernabilidad actualizacion(completado)
</commit_message>
<xml_diff>
--- a/trabajos.inacap.2019/Gestion de servicios y gobernabilidad TI/Taller 4.docx
+++ b/trabajos.inacap.2019/Gestion de servicios y gobernabilidad TI/Taller 4.docx
@@ -552,7 +552,18 @@
                                 <w:szCs w:val="48"/>
                                 <w:lang w:eastAsia="es-CL"/>
                               </w:rPr>
-                              <w:t>Análisis FODA del Gobierno TI</w:t>
+                              <w:t>Análisis FODA del Gobier</w:t>
+                            </w:r>
+                            <w:bookmarkStart w:id="0" w:name="_GoBack"/>
+                            <w:bookmarkEnd w:id="0"/>
+                            <w:r>
+                              <w:rPr>
+                                <w:color w:val="404040" w:themeColor="text1" w:themeTint="BF"/>
+                                <w:sz w:val="48"/>
+                                <w:szCs w:val="48"/>
+                                <w:lang w:eastAsia="es-CL"/>
+                              </w:rPr>
+                              <w:t>no TI</w:t>
                             </w:r>
                             <w:r>
                               <w:rPr>
@@ -653,7 +664,18 @@
                           <w:szCs w:val="48"/>
                           <w:lang w:eastAsia="es-CL"/>
                         </w:rPr>
-                        <w:t>Análisis FODA del Gobierno TI</w:t>
+                        <w:t>Análisis FODA del Gobier</w:t>
+                      </w:r>
+                      <w:bookmarkStart w:id="1" w:name="_GoBack"/>
+                      <w:bookmarkEnd w:id="1"/>
+                      <w:r>
+                        <w:rPr>
+                          <w:color w:val="404040" w:themeColor="text1" w:themeTint="BF"/>
+                          <w:sz w:val="48"/>
+                          <w:szCs w:val="48"/>
+                          <w:lang w:eastAsia="es-CL"/>
+                        </w:rPr>
+                        <w:t>no TI</w:t>
                       </w:r>
                       <w:r>
                         <w:rPr>
@@ -790,32 +812,25 @@
         <w:instrText xml:space="preserve"> TOC \f \h \z \t "Título1,1,Estilo5,2" </w:instrText>
       </w:r>
       <w:r>
-        <w:fldChar w:fldCharType="separate"/>
-      </w:r>
-      <w:r>
-        <w:rPr>
-          <w:color w:val="595959" w:themeColor="text1" w:themeTint="A6"/>
-        </w:rPr>
         <w:fldChar w:fldCharType="end"/>
       </w:r>
     </w:p>
     <w:sdt>
       <w:sdtPr>
+        <w:rPr>
+          <w:rFonts w:asciiTheme="minorHAnsi" w:eastAsiaTheme="minorHAnsi" w:hAnsiTheme="minorHAnsi" w:cstheme="minorBidi"/>
+          <w:color w:val="404040" w:themeColor="text1" w:themeTint="BF"/>
+          <w:sz w:val="22"/>
+          <w:szCs w:val="22"/>
+          <w:lang w:val="es-CL" w:eastAsia="en-US"/>
+        </w:rPr>
         <w:id w:val="775451077"/>
         <w:docPartObj>
           <w:docPartGallery w:val="Table of Contents"/>
           <w:docPartUnique/>
         </w:docPartObj>
       </w:sdtPr>
-      <w:sdtEndPr>
-        <w:rPr>
-          <w:rFonts w:asciiTheme="minorHAnsi" w:eastAsiaTheme="minorHAnsi" w:hAnsiTheme="minorHAnsi" w:cstheme="minorBidi"/>
-          <w:color w:val="404040" w:themeColor="text1" w:themeTint="BF"/>
-          <w:sz w:val="22"/>
-          <w:szCs w:val="22"/>
-          <w:lang w:val="es-CL" w:eastAsia="en-US"/>
-        </w:rPr>
-      </w:sdtEndPr>
+      <w:sdtEndPr/>
       <w:sdtContent>
         <w:p>
           <w:pPr>
@@ -946,10 +961,7 @@
             <w:t>A</w:t>
           </w:r>
           <w:r>
-            <w:t>cciones de mejora de la matriz FODA</w:t>
-          </w:r>
-          <w:r>
-            <w:t xml:space="preserve"> </w:t>
+            <w:t xml:space="preserve">cciones de mejora de la matriz FODA </w:t>
           </w:r>
           <w:r>
             <w:ptab w:relativeTo="margin" w:alignment="right" w:leader="dot"/>
@@ -982,10 +994,7 @@
             <w:t xml:space="preserve">de la </w:t>
           </w:r>
           <w:r>
-            <w:t>aplicación de la herramienta FODA</w:t>
-          </w:r>
-          <w:r>
-            <w:t xml:space="preserve"> </w:t>
+            <w:t xml:space="preserve">aplicación de la herramienta FODA </w:t>
           </w:r>
           <w:r>
             <w:ptab w:relativeTo="margin" w:alignment="right" w:leader="dot"/>
@@ -1015,8 +1024,6 @@
             <w:tab/>
             <w:t>Conclusión</w:t>
           </w:r>
-          <w:bookmarkStart w:id="0" w:name="_GoBack"/>
-          <w:bookmarkEnd w:id="0"/>
           <w:r>
             <w:ptab w:relativeTo="margin" w:alignment="right" w:leader="dot"/>
           </w:r>
@@ -1202,7 +1209,7 @@
           <w:lang w:eastAsia="es-CL"/>
         </w:rPr>
       </w:pPr>
-      <w:bookmarkStart w:id="1" w:name="_Toc471831140"/>
+      <w:bookmarkStart w:id="2" w:name="_Toc471831140"/>
       <w:r>
         <w:rPr>
           <w:color w:val="595959" w:themeColor="text1" w:themeTint="A6"/>
@@ -1244,8 +1251,16 @@
         <w:lastRenderedPageBreak/>
         <w:t>Introducción</w:t>
       </w:r>
-      <w:bookmarkEnd w:id="1"/>
-      <w:r>
+      <w:bookmarkEnd w:id="2"/>
+    </w:p>
+    <w:p>
+      <w:pPr>
+        <w:pStyle w:val="Ttulo1"/>
+        <w:numPr>
+          <w:ilvl w:val="0"/>
+          <w:numId w:val="0"/>
+        </w:numPr>
+        <w:ind w:left="360"/>
         <w:rPr>
           <w14:textFill>
             <w14:solidFill>
@@ -1259,38 +1274,8 @@
             </w14:solidFill>
           </w14:textFill>
         </w:rPr>
-        <w:t xml:space="preserve"> </w:t>
-      </w:r>
-    </w:p>
-    <w:p>
-      <w:pPr>
-        <w:pStyle w:val="Estilo4"/>
-      </w:pPr>
-      <w:r>
-        <w:t>Presentación de la temática desarrollada en el informe, mediante una página que debe incluir información de manera resumida con respecto a lo que se abordará (se recomienda redactar este apartado al finalizar el cuerpo del informe).</w:t>
-      </w:r>
-    </w:p>
-    <w:p>
-      <w:pPr>
-        <w:spacing w:after="160" w:line="259" w:lineRule="auto"/>
-        <w:rPr>
-          <w:rFonts w:ascii="Myriad Pro" w:hAnsi="Myriad Pro" w:cs="Arial"/>
-          <w:b/>
-          <w:color w:val="595959" w:themeColor="text1" w:themeTint="A6"/>
-          <w:lang w:eastAsia="es-CL"/>
-        </w:rPr>
-      </w:pPr>
-      <w:r>
-        <w:rPr>
-          <w:rFonts w:ascii="Myriad Pro" w:hAnsi="Myriad Pro" w:cs="Arial"/>
-          <w:b/>
-        </w:rPr>
-        <w:br w:type="page"/>
-      </w:r>
-    </w:p>
-    <w:p>
-      <w:pPr>
-        <w:pStyle w:val="Ttulo1"/>
+      </w:pPr>
+      <w:r>
         <w:rPr>
           <w14:textFill>
             <w14:solidFill>
@@ -1304,9 +1289,116 @@
             </w14:solidFill>
           </w14:textFill>
         </w:rPr>
-      </w:pPr>
-      <w:bookmarkStart w:id="2" w:name="_Toc471831142"/>
-      <w:r>
+        <w:t xml:space="preserve"> </w:t>
+      </w:r>
+    </w:p>
+    <w:p>
+      <w:pPr>
+        <w:pStyle w:val="Estilo4"/>
+        <w:ind w:firstLine="360"/>
+      </w:pPr>
+      <w:r>
+        <w:t xml:space="preserve">En el siguiente informe se </w:t>
+      </w:r>
+      <w:r>
+        <w:t>realizará</w:t>
+      </w:r>
+      <w:r>
+        <w:t xml:space="preserve"> la evaluación de la empresa Entel, la cual tiene giros comerciales en el rubro de las telecomunicaciones, </w:t>
+      </w:r>
+      <w:r>
+        <w:t>fundada en Chile con presencia en Perú.</w:t>
+      </w:r>
+    </w:p>
+    <w:p>
+      <w:pPr>
+        <w:pStyle w:val="Estilo4"/>
+      </w:pPr>
+    </w:p>
+    <w:p>
+      <w:pPr>
+        <w:pStyle w:val="Estilo4"/>
+        <w:ind w:firstLine="360"/>
+      </w:pPr>
+      <w:r>
+        <w:t>La evaluación consiste en una interpretación de la empresa en el mercado mediante un análisis FODA, con el cual identificaremos las fortalezas, debilidades, oportunidades y amenazas, mediante estas variables se puede tener un marco general en el cual podemos observar y evaluar proyecciones a futuro de manera general.</w:t>
+      </w:r>
+    </w:p>
+    <w:p>
+      <w:pPr>
+        <w:pStyle w:val="Estilo4"/>
+      </w:pPr>
+    </w:p>
+    <w:p>
+      <w:pPr>
+        <w:pStyle w:val="Estilo4"/>
+      </w:pPr>
+      <w:r>
+        <w:tab/>
+        <w:t xml:space="preserve">El análisis FODA es una herramienta que permite interpretar la situación actual de una empresa, </w:t>
+      </w:r>
+      <w:r>
+        <w:br/>
+        <w:t>de manera de contener aspecto descuidados en la empresa y poder tomar las decisiones para el futuro.</w:t>
+      </w:r>
+    </w:p>
+    <w:p>
+      <w:pPr>
+        <w:pStyle w:val="Estilo4"/>
+      </w:pPr>
+    </w:p>
+    <w:p>
+      <w:pPr>
+        <w:pStyle w:val="Estilo4"/>
+        <w:ind w:firstLine="360"/>
+      </w:pPr>
+      <w:r>
+        <w:t xml:space="preserve">La importancia de la matriz FODA es que permite ubicar los recursos de la empresa en las actividades que sea desea cambiar o mejorar, envolviendo todos los elementos que envuelven el negocio y con estos datos realizar una estrategia que cumpla </w:t>
+      </w:r>
+      <w:r>
+        <w:t>los objetivos planteados por la empresa.</w:t>
+      </w:r>
+    </w:p>
+    <w:p>
+      <w:pPr>
+        <w:pStyle w:val="Estilo4"/>
+      </w:pPr>
+    </w:p>
+    <w:p>
+      <w:pPr>
+        <w:spacing w:after="160" w:line="259" w:lineRule="auto"/>
+        <w:rPr>
+          <w:rFonts w:ascii="Myriad Pro" w:hAnsi="Myriad Pro" w:cs="Arial"/>
+          <w:b/>
+          <w:color w:val="595959" w:themeColor="text1" w:themeTint="A6"/>
+          <w:lang w:eastAsia="es-CL"/>
+        </w:rPr>
+      </w:pPr>
+      <w:r>
+        <w:rPr>
+          <w:color w:val="595959" w:themeColor="text1" w:themeTint="A6"/>
+          <w:lang w:eastAsia="es-CL"/>
+        </w:rPr>
+        <w:t>Para</w:t>
+      </w:r>
+      <w:r>
+        <w:rPr>
+          <w:color w:val="595959" w:themeColor="text1" w:themeTint="A6"/>
+          <w:lang w:eastAsia="es-CL"/>
+        </w:rPr>
+        <w:t xml:space="preserve"> una correcta aplicación de esta herramienta, es necesario contar con información clave que proporcione las directrices de la empresa y la capacidad de identificar cuáles son los intereses comerciales, objetivo y misión, y en la forma que se decide avanzar para lograr estos objetivos, considerando la infraestructura existente que soporte dichos proceso, y en caso contrario poder adquirirlos.</w:t>
+      </w:r>
+      <w:r>
+        <w:rPr>
+          <w:rFonts w:ascii="Myriad Pro" w:hAnsi="Myriad Pro" w:cs="Arial"/>
+          <w:b/>
+        </w:rPr>
+        <w:br w:type="page"/>
+      </w:r>
+    </w:p>
+    <w:p>
+      <w:pPr>
+        <w:pStyle w:val="Ttulo1"/>
         <w:rPr>
           <w14:textFill>
             <w14:solidFill>
@@ -1320,10 +1412,26 @@
             </w14:solidFill>
           </w14:textFill>
         </w:rPr>
+      </w:pPr>
+      <w:bookmarkStart w:id="3" w:name="_Toc471831142"/>
+      <w:r>
+        <w:rPr>
+          <w14:textFill>
+            <w14:solidFill>
+              <w14:schemeClr w14:val="tx1">
+                <w14:lumMod w14:val="65000"/>
+                <w14:lumOff w14:val="35000"/>
+                <w14:lumMod w14:val="75000"/>
+                <w14:lumOff w14:val="25000"/>
+                <w14:lumMod w14:val="75000"/>
+              </w14:schemeClr>
+            </w14:solidFill>
+          </w14:textFill>
+        </w:rPr>
         <w:lastRenderedPageBreak/>
         <w:t>Desarrollo</w:t>
       </w:r>
-      <w:bookmarkEnd w:id="2"/>
+      <w:bookmarkEnd w:id="3"/>
     </w:p>
     <w:p>
       <w:pPr>
@@ -3435,7 +3543,7 @@
         <w:lastRenderedPageBreak/>
         <w:t xml:space="preserve">Proponer y describir </w:t>
       </w:r>
-      <w:bookmarkStart w:id="3" w:name="_Hlk6137687"/>
+      <w:bookmarkStart w:id="4" w:name="_Hlk6137687"/>
       <w:r>
         <w:rPr>
           <w:rFonts w:eastAsiaTheme="minorHAnsi"/>
@@ -3447,7 +3555,7 @@
         </w:rPr>
         <w:t>acciones de mejora en base al resultado de la matriz FODA</w:t>
       </w:r>
-      <w:bookmarkEnd w:id="3"/>
+      <w:bookmarkEnd w:id="4"/>
     </w:p>
     <w:p>
       <w:pPr>
@@ -3507,7 +3615,77 @@
           <w:lang w:eastAsia="es-CL"/>
         </w:rPr>
         <w:tab/>
-        <w:t>A nivel global existen competidores fuertes y que cuentan con una ubicación estratégica importante, además que los servicios de telecomunicaciones se encuentran en un desarrollo importante, considerando que en Chile el desarrollo de telecomunicaciones a sido bastante activo en las ultimas décadas, existe un buen chance de lograr un avance a nivel continental importante, prestando servicios en ubicaciones latinoamericanas que no han tenido un avance en sus telecomunicaciones importante, por lo que se llega a competir con ventaja respecto a las empresas nacionales relacionadas al rubro.</w:t>
+        <w:t>A nivel global existen competidores fuertes y que cuentan con una ubicación estratégic</w:t>
+      </w:r>
+      <w:r>
+        <w:rPr>
+          <w:color w:val="595959" w:themeColor="text1" w:themeTint="A6"/>
+          <w:lang w:eastAsia="es-CL"/>
+        </w:rPr>
+        <w:t>a</w:t>
+      </w:r>
+      <w:r>
+        <w:rPr>
+          <w:color w:val="595959" w:themeColor="text1" w:themeTint="A6"/>
+          <w:lang w:eastAsia="es-CL"/>
+        </w:rPr>
+        <w:t xml:space="preserve">, además que los servicios de telecomunicaciones se encuentran en un </w:t>
+      </w:r>
+      <w:r>
+        <w:rPr>
+          <w:color w:val="595959" w:themeColor="text1" w:themeTint="A6"/>
+          <w:lang w:eastAsia="es-CL"/>
+        </w:rPr>
+        <w:t xml:space="preserve">fases de </w:t>
+      </w:r>
+      <w:r>
+        <w:rPr>
+          <w:color w:val="595959" w:themeColor="text1" w:themeTint="A6"/>
+          <w:lang w:eastAsia="es-CL"/>
+        </w:rPr>
+        <w:t xml:space="preserve">desarrollo importante, considerando que en Chile el </w:t>
+      </w:r>
+      <w:r>
+        <w:rPr>
+          <w:color w:val="595959" w:themeColor="text1" w:themeTint="A6"/>
+          <w:lang w:eastAsia="es-CL"/>
+        </w:rPr>
+        <w:t>avance en</w:t>
+      </w:r>
+      <w:r>
+        <w:rPr>
+          <w:color w:val="595959" w:themeColor="text1" w:themeTint="A6"/>
+          <w:lang w:eastAsia="es-CL"/>
+        </w:rPr>
+        <w:t xml:space="preserve"> telecomunicaciones </w:t>
+      </w:r>
+      <w:r>
+        <w:rPr>
+          <w:color w:val="595959" w:themeColor="text1" w:themeTint="A6"/>
+          <w:lang w:eastAsia="es-CL"/>
+        </w:rPr>
+        <w:t>ha</w:t>
+      </w:r>
+      <w:r>
+        <w:rPr>
+          <w:color w:val="595959" w:themeColor="text1" w:themeTint="A6"/>
+          <w:lang w:eastAsia="es-CL"/>
+        </w:rPr>
+        <w:t xml:space="preserve"> sido bastante activo en las ultimas décadas, existe un buen chance de lograr un avance a nivel continental importante, prestando servicios en ubicaciones latinoamericanas que no han </w:t>
+      </w:r>
+      <w:r>
+        <w:rPr>
+          <w:color w:val="595959" w:themeColor="text1" w:themeTint="A6"/>
+          <w:lang w:eastAsia="es-CL"/>
+        </w:rPr>
+        <w:t>avanzado en materia de telecomunicaciones</w:t>
+      </w:r>
+      <w:r>
+        <w:rPr>
+          <w:color w:val="595959" w:themeColor="text1" w:themeTint="A6"/>
+          <w:lang w:eastAsia="es-CL"/>
+        </w:rPr>
+        <w:t>, por lo que se llega a competir con ventaja respecto a las empresas nacionales relacionadas al rubro.</w:t>
       </w:r>
     </w:p>
     <w:p>
@@ -4180,10 +4358,6 @@
     <w:p>
       <w:pPr>
         <w:pStyle w:val="Estilo3"/>
-        <w:numPr>
-          <w:ilvl w:val="0"/>
-          <w:numId w:val="9"/>
-        </w:numPr>
         <w:ind w:left="360"/>
         <w:rPr>
           <w:color w:val="595959" w:themeColor="text1" w:themeTint="A6"/>
@@ -4199,28 +4373,28 @@
           <w:szCs w:val="22"/>
           <w:lang w:eastAsia="es-CL"/>
         </w:rPr>
-        <w:t xml:space="preserve">Presentar </w:t>
-      </w:r>
-      <w:r>
+        <w:t>Después de la realización de este informe, podemos contar con una visión mas general de la empresa y sus objetivos en materia de servicios, prestando mucho énfasis en este aspecto, con las capacidades de infraestructura con las que cuenta Entel le permiten mejorar en aspectos competitivos a nivel regional, y aprovechando las tecnologías emergentes para entregar mejores servicios.</w:t>
+      </w:r>
+    </w:p>
+    <w:p>
+      <w:pPr>
+        <w:pStyle w:val="Estilo3"/>
+        <w:ind w:left="360"/>
         <w:rPr>
           <w:color w:val="595959" w:themeColor="text1" w:themeTint="A6"/>
           <w:sz w:val="22"/>
           <w:szCs w:val="22"/>
           <w:lang w:eastAsia="es-CL"/>
         </w:rPr>
-        <w:t>una síntesis, donde se expongan ideas principales y algunas ideas personales en torno al tema. También puede incorporar ideas fuerza y/o aportes a partir del trabajo desarrollado.</w:t>
-      </w:r>
+      </w:pPr>
     </w:p>
     <w:p>
       <w:pPr>
-        <w:pStyle w:val="Prrafodelista"/>
-        <w:numPr>
-          <w:ilvl w:val="0"/>
-          <w:numId w:val="9"/>
-        </w:numPr>
-        <w:rPr>
-          <w:rFonts w:eastAsiaTheme="minorHAnsi"/>
-          <w:color w:val="595959" w:themeColor="text1" w:themeTint="A6"/>
+        <w:pStyle w:val="Estilo3"/>
+        <w:ind w:left="360"/>
+        <w:rPr>
+          <w:color w:val="595959" w:themeColor="text1" w:themeTint="A6"/>
+          <w:sz w:val="22"/>
           <w:szCs w:val="22"/>
           <w:lang w:eastAsia="es-CL"/>
         </w:rPr>
@@ -4228,27 +4402,372 @@
       <w:r>
         <w:rPr>
           <w:color w:val="595959" w:themeColor="text1" w:themeTint="A6"/>
-          <w:lang w:eastAsia="es-CL"/>
-        </w:rPr>
-        <w:t>También es posible incorporar reflexiones, incluso dejar propuestas de profundización que no fueron posibles de abordar en este informe o trabajo.</w:t>
-      </w:r>
-      <w:r>
-        <w:t xml:space="preserve"> </w:t>
-      </w:r>
-      <w:r>
-        <w:rPr>
-          <w:rFonts w:eastAsiaTheme="minorHAnsi"/>
-          <w:color w:val="595959" w:themeColor="text1" w:themeTint="A6"/>
+          <w:sz w:val="22"/>
           <w:szCs w:val="22"/>
           <w:lang w:eastAsia="es-CL"/>
         </w:rPr>
-        <w:t>Conclusión</w:t>
+        <w:t>El análisis FODA proporciona un marco adecuado para interpolar esta información hacia la realidad y poder llevar a cabo acciones de corrección y de expansión adecuados a un crecimiento sostenible en el tiempo y que mejore la experiencia de usuario en los clientes fijos principalmente, y en menor medida a los clientes prepago.</w:t>
       </w:r>
     </w:p>
     <w:p>
       <w:pPr>
         <w:pStyle w:val="Estilo3"/>
         <w:ind w:left="360"/>
+        <w:rPr>
+          <w:color w:val="595959" w:themeColor="text1" w:themeTint="A6"/>
+          <w:sz w:val="22"/>
+          <w:szCs w:val="22"/>
+          <w:lang w:eastAsia="es-CL"/>
+        </w:rPr>
+      </w:pPr>
+    </w:p>
+    <w:p>
+      <w:pPr>
+        <w:pStyle w:val="Estilo3"/>
+        <w:ind w:left="360"/>
+        <w:rPr>
+          <w:color w:val="595959" w:themeColor="text1" w:themeTint="A6"/>
+          <w:sz w:val="22"/>
+          <w:szCs w:val="22"/>
+          <w:lang w:eastAsia="es-CL"/>
+        </w:rPr>
+      </w:pPr>
+      <w:r>
+        <w:rPr>
+          <w:color w:val="595959" w:themeColor="text1" w:themeTint="A6"/>
+          <w:sz w:val="22"/>
+          <w:szCs w:val="22"/>
+          <w:lang w:eastAsia="es-CL"/>
+        </w:rPr>
+        <w:t>Entel cuenta con una basta experiencia en el rubro, con la cual a sabido posicionarse en una posición de prestigio, la cual se explota de la mejor manera en conjunto con sus arquitecturas para prestación de servicios, también expandiendo estas con nuevas formas de entregar servicios que solventen mejor la necesidad de los clientes.</w:t>
+      </w:r>
+    </w:p>
+    <w:p>
+      <w:pPr>
+        <w:pStyle w:val="Estilo3"/>
+        <w:ind w:left="360"/>
+        <w:rPr>
+          <w:color w:val="595959" w:themeColor="text1" w:themeTint="A6"/>
+          <w:sz w:val="22"/>
+          <w:szCs w:val="22"/>
+          <w:lang w:eastAsia="es-CL"/>
+        </w:rPr>
+      </w:pPr>
+    </w:p>
+    <w:p>
+      <w:pPr>
+        <w:pStyle w:val="Estilo3"/>
+        <w:ind w:left="360"/>
+        <w:rPr>
+          <w:color w:val="595959" w:themeColor="text1" w:themeTint="A6"/>
+          <w:sz w:val="22"/>
+          <w:szCs w:val="22"/>
+          <w:lang w:eastAsia="es-CL"/>
+        </w:rPr>
+      </w:pPr>
+    </w:p>
+    <w:p>
+      <w:pPr>
+        <w:pStyle w:val="Estilo3"/>
+        <w:ind w:left="360"/>
+        <w:rPr>
+          <w:color w:val="595959" w:themeColor="text1" w:themeTint="A6"/>
+          <w:sz w:val="22"/>
+          <w:szCs w:val="22"/>
+          <w:lang w:eastAsia="es-CL"/>
+        </w:rPr>
+      </w:pPr>
+    </w:p>
+    <w:p>
+      <w:pPr>
+        <w:pStyle w:val="Estilo3"/>
+        <w:ind w:left="360"/>
+        <w:rPr>
+          <w:color w:val="595959" w:themeColor="text1" w:themeTint="A6"/>
+          <w:sz w:val="22"/>
+          <w:szCs w:val="22"/>
+          <w:lang w:eastAsia="es-CL"/>
+        </w:rPr>
+      </w:pPr>
+    </w:p>
+    <w:p>
+      <w:pPr>
+        <w:pStyle w:val="Estilo3"/>
+        <w:rPr>
+          <w:color w:val="595959" w:themeColor="text1" w:themeTint="A6"/>
+          <w:sz w:val="22"/>
+          <w:szCs w:val="22"/>
+          <w:lang w:eastAsia="es-CL"/>
+        </w:rPr>
+      </w:pPr>
+    </w:p>
+    <w:p>
+      <w:pPr>
+        <w:pStyle w:val="Estilo3"/>
+        <w:rPr>
+          <w:color w:val="595959" w:themeColor="text1" w:themeTint="A6"/>
+          <w:sz w:val="22"/>
+          <w:szCs w:val="22"/>
+          <w:lang w:eastAsia="es-CL"/>
+        </w:rPr>
+      </w:pPr>
+    </w:p>
+    <w:p>
+      <w:pPr>
+        <w:pStyle w:val="Estilo3"/>
+        <w:rPr>
+          <w:color w:val="595959" w:themeColor="text1" w:themeTint="A6"/>
+          <w:sz w:val="22"/>
+          <w:szCs w:val="22"/>
+          <w:lang w:eastAsia="es-CL"/>
+        </w:rPr>
+      </w:pPr>
+    </w:p>
+    <w:p>
+      <w:pPr>
+        <w:pStyle w:val="Estilo3"/>
+        <w:rPr>
+          <w:color w:val="595959" w:themeColor="text1" w:themeTint="A6"/>
+          <w:sz w:val="22"/>
+          <w:szCs w:val="22"/>
+          <w:lang w:eastAsia="es-CL"/>
+        </w:rPr>
+      </w:pPr>
+    </w:p>
+    <w:p>
+      <w:pPr>
+        <w:pStyle w:val="Estilo3"/>
+        <w:rPr>
+          <w:color w:val="595959" w:themeColor="text1" w:themeTint="A6"/>
+          <w:sz w:val="22"/>
+          <w:szCs w:val="22"/>
+          <w:lang w:eastAsia="es-CL"/>
+        </w:rPr>
+      </w:pPr>
+    </w:p>
+    <w:p>
+      <w:pPr>
+        <w:pStyle w:val="Estilo3"/>
+        <w:rPr>
+          <w:color w:val="595959" w:themeColor="text1" w:themeTint="A6"/>
+          <w:sz w:val="22"/>
+          <w:szCs w:val="22"/>
+          <w:lang w:eastAsia="es-CL"/>
+        </w:rPr>
+      </w:pPr>
+    </w:p>
+    <w:p>
+      <w:pPr>
+        <w:pStyle w:val="Estilo3"/>
+        <w:rPr>
+          <w:color w:val="595959" w:themeColor="text1" w:themeTint="A6"/>
+          <w:sz w:val="22"/>
+          <w:szCs w:val="22"/>
+          <w:lang w:eastAsia="es-CL"/>
+        </w:rPr>
+      </w:pPr>
+    </w:p>
+    <w:p>
+      <w:pPr>
+        <w:pStyle w:val="Estilo3"/>
+        <w:rPr>
+          <w:color w:val="595959" w:themeColor="text1" w:themeTint="A6"/>
+          <w:sz w:val="22"/>
+          <w:szCs w:val="22"/>
+          <w:lang w:eastAsia="es-CL"/>
+        </w:rPr>
+      </w:pPr>
+    </w:p>
+    <w:p>
+      <w:pPr>
+        <w:pStyle w:val="Estilo3"/>
+        <w:rPr>
+          <w:color w:val="595959" w:themeColor="text1" w:themeTint="A6"/>
+          <w:sz w:val="22"/>
+          <w:szCs w:val="22"/>
+          <w:lang w:eastAsia="es-CL"/>
+        </w:rPr>
+      </w:pPr>
+    </w:p>
+    <w:p>
+      <w:pPr>
+        <w:pStyle w:val="Estilo3"/>
+        <w:rPr>
+          <w:color w:val="595959" w:themeColor="text1" w:themeTint="A6"/>
+          <w:sz w:val="22"/>
+          <w:szCs w:val="22"/>
+          <w:lang w:eastAsia="es-CL"/>
+        </w:rPr>
+      </w:pPr>
+    </w:p>
+    <w:p>
+      <w:pPr>
+        <w:pStyle w:val="Estilo3"/>
+        <w:rPr>
+          <w:color w:val="595959" w:themeColor="text1" w:themeTint="A6"/>
+          <w:sz w:val="22"/>
+          <w:szCs w:val="22"/>
+          <w:lang w:eastAsia="es-CL"/>
+        </w:rPr>
+      </w:pPr>
+    </w:p>
+    <w:p>
+      <w:pPr>
+        <w:pStyle w:val="Estilo3"/>
+        <w:rPr>
+          <w:color w:val="595959" w:themeColor="text1" w:themeTint="A6"/>
+          <w:sz w:val="22"/>
+          <w:szCs w:val="22"/>
+          <w:lang w:eastAsia="es-CL"/>
+        </w:rPr>
+      </w:pPr>
+    </w:p>
+    <w:p>
+      <w:pPr>
+        <w:pStyle w:val="Estilo3"/>
+        <w:rPr>
+          <w:color w:val="595959" w:themeColor="text1" w:themeTint="A6"/>
+          <w:sz w:val="22"/>
+          <w:szCs w:val="22"/>
+          <w:lang w:eastAsia="es-CL"/>
+        </w:rPr>
+      </w:pPr>
+    </w:p>
+    <w:p>
+      <w:pPr>
+        <w:pStyle w:val="Estilo3"/>
+        <w:rPr>
+          <w:color w:val="595959" w:themeColor="text1" w:themeTint="A6"/>
+          <w:sz w:val="22"/>
+          <w:szCs w:val="22"/>
+          <w:lang w:eastAsia="es-CL"/>
+        </w:rPr>
+      </w:pPr>
+    </w:p>
+    <w:p>
+      <w:pPr>
+        <w:pStyle w:val="Estilo3"/>
+        <w:rPr>
+          <w:color w:val="595959" w:themeColor="text1" w:themeTint="A6"/>
+          <w:sz w:val="22"/>
+          <w:szCs w:val="22"/>
+          <w:lang w:eastAsia="es-CL"/>
+        </w:rPr>
+      </w:pPr>
+    </w:p>
+    <w:p>
+      <w:pPr>
+        <w:pStyle w:val="Estilo3"/>
+        <w:rPr>
+          <w:color w:val="595959" w:themeColor="text1" w:themeTint="A6"/>
+          <w:sz w:val="22"/>
+          <w:szCs w:val="22"/>
+          <w:lang w:eastAsia="es-CL"/>
+        </w:rPr>
+      </w:pPr>
+    </w:p>
+    <w:p>
+      <w:pPr>
+        <w:pStyle w:val="Estilo3"/>
+        <w:rPr>
+          <w:color w:val="595959" w:themeColor="text1" w:themeTint="A6"/>
+          <w:sz w:val="22"/>
+          <w:szCs w:val="22"/>
+          <w:lang w:eastAsia="es-CL"/>
+        </w:rPr>
+      </w:pPr>
+    </w:p>
+    <w:p>
+      <w:pPr>
+        <w:pStyle w:val="Estilo3"/>
+        <w:rPr>
+          <w:color w:val="595959" w:themeColor="text1" w:themeTint="A6"/>
+          <w:sz w:val="22"/>
+          <w:szCs w:val="22"/>
+          <w:lang w:eastAsia="es-CL"/>
+        </w:rPr>
+      </w:pPr>
+    </w:p>
+    <w:p>
+      <w:pPr>
+        <w:pStyle w:val="Estilo3"/>
+        <w:rPr>
+          <w:color w:val="595959" w:themeColor="text1" w:themeTint="A6"/>
+          <w:sz w:val="22"/>
+          <w:szCs w:val="22"/>
+          <w:lang w:eastAsia="es-CL"/>
+        </w:rPr>
+      </w:pPr>
+    </w:p>
+    <w:p>
+      <w:pPr>
+        <w:pStyle w:val="Estilo3"/>
+        <w:rPr>
+          <w:color w:val="595959" w:themeColor="text1" w:themeTint="A6"/>
+          <w:sz w:val="22"/>
+          <w:szCs w:val="22"/>
+          <w:lang w:eastAsia="es-CL"/>
+        </w:rPr>
+      </w:pPr>
+    </w:p>
+    <w:p>
+      <w:pPr>
+        <w:pStyle w:val="Estilo3"/>
+        <w:rPr>
+          <w:color w:val="595959" w:themeColor="text1" w:themeTint="A6"/>
+          <w:sz w:val="22"/>
+          <w:szCs w:val="22"/>
+          <w:lang w:eastAsia="es-CL"/>
+        </w:rPr>
+      </w:pPr>
+    </w:p>
+    <w:p>
+      <w:pPr>
+        <w:pStyle w:val="Estilo3"/>
+        <w:rPr>
+          <w:color w:val="595959" w:themeColor="text1" w:themeTint="A6"/>
+          <w:sz w:val="22"/>
+          <w:szCs w:val="22"/>
+          <w:lang w:eastAsia="es-CL"/>
+        </w:rPr>
+      </w:pPr>
+    </w:p>
+    <w:p>
+      <w:pPr>
+        <w:pStyle w:val="Estilo3"/>
+        <w:rPr>
+          <w:color w:val="595959" w:themeColor="text1" w:themeTint="A6"/>
+          <w:sz w:val="22"/>
+          <w:szCs w:val="22"/>
+          <w:lang w:eastAsia="es-CL"/>
+        </w:rPr>
+      </w:pPr>
+    </w:p>
+    <w:p>
+      <w:pPr>
+        <w:pStyle w:val="Estilo3"/>
+        <w:rPr>
+          <w:color w:val="595959" w:themeColor="text1" w:themeTint="A6"/>
+          <w:sz w:val="22"/>
+          <w:szCs w:val="22"/>
+          <w:lang w:eastAsia="es-CL"/>
+        </w:rPr>
+      </w:pPr>
+    </w:p>
+    <w:p>
+      <w:pPr>
+        <w:pStyle w:val="Estilo3"/>
+        <w:rPr>
+          <w:color w:val="595959" w:themeColor="text1" w:themeTint="A6"/>
+          <w:sz w:val="22"/>
+          <w:szCs w:val="22"/>
+          <w:lang w:eastAsia="es-CL"/>
+        </w:rPr>
+      </w:pPr>
+    </w:p>
+    <w:p>
+      <w:pPr>
+        <w:pStyle w:val="Estilo3"/>
         <w:rPr>
           <w:color w:val="595959" w:themeColor="text1" w:themeTint="A6"/>
           <w:sz w:val="22"/>
@@ -4285,9 +4804,9 @@
           </w14:textFill>
         </w:rPr>
       </w:pPr>
-      <w:bookmarkStart w:id="4" w:name="_Toc451274003"/>
-      <w:bookmarkStart w:id="5" w:name="_Toc471831144"/>
-      <w:bookmarkStart w:id="6" w:name="_Hlk6137507"/>
+      <w:bookmarkStart w:id="5" w:name="_Toc451274003"/>
+      <w:bookmarkStart w:id="6" w:name="_Toc471831144"/>
+      <w:bookmarkStart w:id="7" w:name="_Hlk6137507"/>
       <w:r>
         <w:rPr>
           <w14:textFill>
@@ -4302,12 +4821,13 @@
             </w14:solidFill>
           </w14:textFill>
         </w:rPr>
+        <w:lastRenderedPageBreak/>
         <w:t>Referencias bibliográficas</w:t>
       </w:r>
-      <w:bookmarkEnd w:id="4"/>
       <w:bookmarkEnd w:id="5"/>
+      <w:bookmarkEnd w:id="6"/>
     </w:p>
-    <w:bookmarkEnd w:id="6"/>
+    <w:bookmarkEnd w:id="7"/>
     <w:p>
       <w:pPr>
         <w:pStyle w:val="Estilo3"/>
@@ -4315,7 +4835,6 @@
           <w:b/>
           <w:color w:val="A6A6A6" w:themeColor="background1" w:themeShade="A6"/>
           <w:sz w:val="22"/>
-          <w:highlight w:val="yellow"/>
           <w:lang w:eastAsia="es-CL"/>
         </w:rPr>
       </w:pPr>
@@ -4324,7 +4843,6 @@
           <w:b/>
           <w:color w:val="A6A6A6" w:themeColor="background1" w:themeShade="A6"/>
           <w:sz w:val="22"/>
-          <w:highlight w:val="yellow"/>
           <w:lang w:eastAsia="es-CL"/>
         </w:rPr>
         <w:t>Ejemplo de referencias bibliográficas (interlineado doble y sangría francesa):</w:t>
@@ -4339,7 +4857,6 @@
         <w:rPr>
           <w:color w:val="595959" w:themeColor="text1" w:themeTint="A6"/>
           <w:sz w:val="28"/>
-          <w:highlight w:val="yellow"/>
           <w:lang w:eastAsia="es-CL"/>
         </w:rPr>
       </w:pPr>
@@ -4355,7 +4872,6 @@
         <w:rPr>
           <w:color w:val="595959" w:themeColor="text1" w:themeTint="A6"/>
           <w:sz w:val="22"/>
-          <w:highlight w:val="yellow"/>
         </w:rPr>
       </w:pPr>
       <w:proofErr w:type="spellStart"/>
@@ -4363,7 +4879,6 @@
         <w:rPr>
           <w:color w:val="595959" w:themeColor="text1" w:themeTint="A6"/>
           <w:sz w:val="22"/>
-          <w:highlight w:val="yellow"/>
           <w:lang w:val="en-US"/>
         </w:rPr>
         <w:t>Audesirk</w:t>
@@ -4373,7 +4888,6 @@
         <w:rPr>
           <w:color w:val="595959" w:themeColor="text1" w:themeTint="A6"/>
           <w:sz w:val="22"/>
-          <w:highlight w:val="yellow"/>
           <w:lang w:val="en-US"/>
         </w:rPr>
         <w:t xml:space="preserve"> T., </w:t>
@@ -4383,7 +4897,6 @@
         <w:rPr>
           <w:color w:val="595959" w:themeColor="text1" w:themeTint="A6"/>
           <w:sz w:val="22"/>
-          <w:highlight w:val="yellow"/>
           <w:lang w:val="en-US"/>
         </w:rPr>
         <w:t>Audesirk</w:t>
@@ -4393,7 +4906,6 @@
         <w:rPr>
           <w:color w:val="595959" w:themeColor="text1" w:themeTint="A6"/>
           <w:sz w:val="22"/>
-          <w:highlight w:val="yellow"/>
           <w:lang w:val="en-US"/>
         </w:rPr>
         <w:t xml:space="preserve"> G., Byers, B. (2008). </w:t>
@@ -4403,7 +4915,6 @@
           <w:i/>
           <w:color w:val="595959" w:themeColor="text1" w:themeTint="A6"/>
           <w:sz w:val="22"/>
-          <w:highlight w:val="yellow"/>
         </w:rPr>
         <w:t>Biología: La vida en la Tierra</w:t>
       </w:r>
@@ -4411,7 +4922,6 @@
         <w:rPr>
           <w:color w:val="595959" w:themeColor="text1" w:themeTint="A6"/>
           <w:sz w:val="22"/>
-          <w:highlight w:val="yellow"/>
         </w:rPr>
         <w:t xml:space="preserve">. México: Pearson Educación. </w:t>
       </w:r>
@@ -4433,7 +4943,6 @@
           <w:color w:val="595959" w:themeColor="text1" w:themeTint="A6"/>
           <w:sz w:val="22"/>
           <w:szCs w:val="22"/>
-          <w:highlight w:val="yellow"/>
         </w:rPr>
         <w:t xml:space="preserve">Vargas, A. y Palacios, P. (2014). Educación para la salud [Monografía]. Recuperado de </w:t>
       </w:r>
@@ -4444,7 +4953,6 @@
             <w:color w:val="595959" w:themeColor="text1" w:themeTint="A6"/>
             <w:sz w:val="22"/>
             <w:szCs w:val="22"/>
-            <w:highlight w:val="yellow"/>
           </w:rPr>
           <w:t>http://site.ebrary.com/lib/inacapsp/reader.action?docID=11046190&amp;ppg=3</w:t>
         </w:r>
@@ -10558,6 +11066,7 @@
   <w:style w:type="character" w:default="1" w:styleId="Fuentedeprrafopredeter">
     <w:name w:val="Default Paragraph Font"/>
     <w:uiPriority w:val="1"/>
+    <w:semiHidden/>
     <w:unhideWhenUsed/>
   </w:style>
   <w:style w:type="table" w:default="1" w:styleId="Tablanormal">
@@ -11692,15 +12201,6 @@
 </file>
 
 <file path=customXml/item1.xml><?xml version="1.0" encoding="utf-8"?>
-<?mso-contentType ?>
-<FormTemplates xmlns="http://schemas.microsoft.com/sharepoint/v3/contenttype/forms">
-  <Display>DocumentLibraryForm</Display>
-  <Edit>DocumentLibraryForm</Edit>
-  <New>DocumentLibraryForm</New>
-</FormTemplates>
-</file>
-
-<file path=customXml/item2.xml><?xml version="1.0" encoding="utf-8"?>
 <ct:contentTypeSchema xmlns:ct="http://schemas.microsoft.com/office/2006/metadata/contentType" xmlns:ma="http://schemas.microsoft.com/office/2006/metadata/properties/metaAttributes" ct:_="" ma:_="" ma:contentTypeName="Documento" ma:contentTypeID="0x010100696708DD91543546AD12204098C89772" ma:contentTypeVersion="6" ma:contentTypeDescription="Crear nuevo documento." ma:contentTypeScope="" ma:versionID="d089fe28a85e2dabd80ff7e3a4bd6295">
   <xsd:schema xmlns:xsd="http://www.w3.org/2001/XMLSchema" xmlns:xs="http://www.w3.org/2001/XMLSchema" xmlns:p="http://schemas.microsoft.com/office/2006/metadata/properties" xmlns:ns2="a150fe00-1c53-46dc-80fb-b2dbdb01b085" targetNamespace="http://schemas.microsoft.com/office/2006/metadata/properties" ma:root="true" ma:fieldsID="a84bb8936301433f857d1fe2e5f94ee9" ns2:_="">
     <xsd:import namespace="a150fe00-1c53-46dc-80fb-b2dbdb01b085"/>
@@ -11859,19 +12359,20 @@
 </ct:contentTypeSchema>
 </file>
 
+<file path=customXml/item2.xml><?xml version="1.0" encoding="utf-8"?>
+<?mso-contentType ?>
+<FormTemplates xmlns="http://schemas.microsoft.com/sharepoint/v3/contenttype/forms">
+  <Display>DocumentLibraryForm</Display>
+  <Edit>DocumentLibraryForm</Edit>
+  <New>DocumentLibraryForm</New>
+</FormTemplates>
+</file>
+
 <file path=customXml/item3.xml><?xml version="1.0" encoding="utf-8"?>
 <b:Sources xmlns:b="http://schemas.openxmlformats.org/officeDocument/2006/bibliography" xmlns="http://schemas.openxmlformats.org/officeDocument/2006/bibliography" SelectedStyle="\APASixthEditionOfficeOnline.xsl" StyleName="APA" Version="6"/>
 </file>
 
 <file path=customXml/itemProps1.xml><?xml version="1.0" encoding="utf-8"?>
-<ds:datastoreItem xmlns:ds="http://schemas.openxmlformats.org/officeDocument/2006/customXml" ds:itemID="{49709B3A-932F-4849-B873-2A1178BABAC3}">
-  <ds:schemaRefs>
-    <ds:schemaRef ds:uri="http://schemas.microsoft.com/sharepoint/v3/contenttype/forms"/>
-  </ds:schemaRefs>
-</ds:datastoreItem>
-</file>
-
-<file path=customXml/itemProps2.xml><?xml version="1.0" encoding="utf-8"?>
 <ds:datastoreItem xmlns:ds="http://schemas.openxmlformats.org/officeDocument/2006/customXml" ds:itemID="{2DDD86D5-492A-4A48-9A3D-6FAA8C2E7318}">
   <ds:schemaRefs>
     <ds:schemaRef ds:uri="http://schemas.microsoft.com/office/2006/metadata/contentType"/>
@@ -11889,8 +12390,16 @@
 </ds:datastoreItem>
 </file>
 
+<file path=customXml/itemProps2.xml><?xml version="1.0" encoding="utf-8"?>
+<ds:datastoreItem xmlns:ds="http://schemas.openxmlformats.org/officeDocument/2006/customXml" ds:itemID="{49709B3A-932F-4849-B873-2A1178BABAC3}">
+  <ds:schemaRefs>
+    <ds:schemaRef ds:uri="http://schemas.microsoft.com/sharepoint/v3/contenttype/forms"/>
+  </ds:schemaRefs>
+</ds:datastoreItem>
+</file>
+
 <file path=customXml/itemProps3.xml><?xml version="1.0" encoding="utf-8"?>
-<ds:datastoreItem xmlns:ds="http://schemas.openxmlformats.org/officeDocument/2006/customXml" ds:itemID="{FE00822E-D70E-4D8E-AD63-68818974A249}">
+<ds:datastoreItem xmlns:ds="http://schemas.openxmlformats.org/officeDocument/2006/customXml" ds:itemID="{95008BA8-2BE0-4605-A3B2-5353B34DF259}">
   <ds:schemaRefs>
     <ds:schemaRef ds:uri="http://schemas.openxmlformats.org/officeDocument/2006/bibliography"/>
   </ds:schemaRefs>

</xml_diff>